<commit_message>
map creator, astar project, map in gui
</commit_message>
<xml_diff>
--- a/PROGETTO 2.0/interazione.docx
+++ b/PROGETTO 2.0/interazione.docx
@@ -185,48 +185,27 @@
         <w:spacing w:after="0" w:line="240" w:lineRule="auto"/>
         <w:rPr>
           <w:rFonts w:ascii="Verdana" w:hAnsi="Verdana"/>
-        </w:rPr>
-      </w:pPr>
-      <w:proofErr w:type="spellStart"/>
-      <w:r>
-        <w:rPr>
-          <w:rFonts w:ascii="Verdana" w:hAnsi="Verdana"/>
-        </w:rPr>
-        <w:t>Find</w:t>
-      </w:r>
-      <w:proofErr w:type="spellEnd"/>
-      <w:r>
-        <w:rPr>
-          <w:rFonts w:ascii="Verdana" w:hAnsi="Verdana"/>
-        </w:rPr>
-        <w:t xml:space="preserve"> </w:t>
-      </w:r>
-      <w:proofErr w:type="spellStart"/>
-      <w:r>
-        <w:rPr>
-          <w:rFonts w:ascii="Verdana" w:hAnsi="Verdana"/>
-        </w:rPr>
-        <w:t>Path</w:t>
-      </w:r>
-      <w:proofErr w:type="spellEnd"/>
-      <w:r>
-        <w:rPr>
-          <w:rFonts w:ascii="Verdana" w:hAnsi="Verdana"/>
-        </w:rPr>
-        <w:t xml:space="preserve"> –-&gt; </w:t>
-      </w:r>
-      <w:proofErr w:type="spellStart"/>
-      <w:r>
-        <w:rPr>
-          <w:rFonts w:ascii="Verdana" w:hAnsi="Verdana"/>
-          <w:i/>
-        </w:rPr>
-        <w:t>findpath</w:t>
-      </w:r>
-      <w:proofErr w:type="spellEnd"/>
-      <w:r>
-        <w:rPr>
-          <w:rFonts w:ascii="Verdana" w:hAnsi="Verdana"/>
+          <w:lang w:val="en-US"/>
+        </w:rPr>
+      </w:pPr>
+      <w:r>
+        <w:rPr>
+          <w:rFonts w:ascii="Verdana" w:hAnsi="Verdana"/>
+          <w:lang w:val="en-US"/>
+        </w:rPr>
+        <w:t xml:space="preserve">Find Path –-&gt; </w:t>
+      </w:r>
+      <w:r>
+        <w:rPr>
+          <w:rFonts w:ascii="Verdana" w:hAnsi="Verdana"/>
+          <w:i/>
+        </w:rPr>
+        <w:t>findpath(START,GOAL)</w:t>
+      </w:r>
+      <w:r>
+        <w:rPr>
+          <w:rFonts w:ascii="Verdana" w:hAnsi="Verdana"/>
+          <w:i/>
         </w:rPr>
         <w:t>;</w:t>
       </w:r>
@@ -236,6 +215,7 @@
         <w:pStyle w:val="Paragrafoelenco"/>
         <w:rPr>
           <w:rFonts w:ascii="Verdana" w:hAnsi="Verdana"/>
+          <w:lang w:val="en-US"/>
         </w:rPr>
       </w:pPr>
     </w:p>
@@ -334,6 +314,8 @@
         </w:rPr>
         <w:t>;</w:t>
       </w:r>
+      <w:bookmarkStart w:id="0" w:name="_GoBack"/>
+      <w:bookmarkEnd w:id="0"/>
     </w:p>
     <w:p>
       <w:pPr>
@@ -847,8 +829,6 @@
         </w:rPr>
         <w:t>, per START e GOAL.</w:t>
       </w:r>
-      <w:bookmarkStart w:id="0" w:name="_GoBack"/>
-      <w:bookmarkEnd w:id="0"/>
     </w:p>
     <w:p>
       <w:pPr>

</xml_diff>